<commit_message>
Added detail to 1 and 4
</commit_message>
<xml_diff>
--- a/Lab4/Report.docx
+++ b/Lab4/Report.docx
@@ -58,15 +58,13 @@
         <w:t>would be prohibitively large</w:t>
       </w:r>
       <w:r>
-        <w:t xml:space="preserve"> and diffic</w:t>
-      </w:r>
-      <w:bookmarkStart w:id="0" w:name="_GoBack"/>
-      <w:bookmarkEnd w:id="0"/>
-      <w:r>
-        <w:t xml:space="preserve">ult to process.  </w:t>
+        <w:t xml:space="preserve"> and difficult to process.  </w:t>
       </w:r>
       <w:r>
         <w:t>Since the robot is working in continuous space, there are an infinite number of points between any two locations, so it is impossible to create a graph that can account for every point.  Even if one were to enforce a minimum resolution, the large number edges would make it very difficult to calculate the path distances.</w:t>
+      </w:r>
+      <w:r>
+        <w:t xml:space="preserve"> Thus, discretizing the graph into a grid format allows us to heavily compress this information into a more computation friendly format.</w:t>
       </w:r>
     </w:p>
     <w:p>
@@ -120,15 +118,7 @@
         <w:t>θ</w:t>
       </w:r>
       <w:r>
-        <w:t xml:space="preserve">).  The callback function can then </w:t>
-      </w:r>
-      <w:proofErr w:type="gramStart"/>
-      <w:r>
-        <w:t>pushes</w:t>
-      </w:r>
-      <w:proofErr w:type="gramEnd"/>
-      <w:r>
-        <w:t xml:space="preserve"> the new state to the clients global state variable, allowing it to be accessed anywhere in the code.</w:t>
+        <w:t>).  The callback function can then pushes the new state to the clients global state variable, allowing it to be accessed anywhere in the code.</w:t>
       </w:r>
     </w:p>
     <w:p>
@@ -187,11 +177,9 @@
           <w:numId w:val="1"/>
         </w:numPr>
       </w:pPr>
-      <w:proofErr w:type="spellStart"/>
       <w:r>
         <w:t>motor_command</w:t>
       </w:r>
-      <w:proofErr w:type="spellEnd"/>
       <w:r>
         <w:tab/>
       </w:r>
@@ -208,31 +196,7 @@
         </w:numPr>
       </w:pPr>
       <w:r>
-        <w:t xml:space="preserve">Transmits an array of motor speed values to the server.  </w:t>
-      </w:r>
-      <w:proofErr w:type="gramStart"/>
-      <w:r>
-        <w:t>Two dimensional</w:t>
-      </w:r>
-      <w:proofErr w:type="gramEnd"/>
-      <w:r>
-        <w:t xml:space="preserve"> array [</w:t>
-      </w:r>
-      <w:proofErr w:type="spellStart"/>
-      <w:r>
-        <w:t>LeftMotor</w:t>
-      </w:r>
-      <w:proofErr w:type="spellEnd"/>
-      <w:r>
-        <w:t xml:space="preserve">, </w:t>
-      </w:r>
-      <w:proofErr w:type="spellStart"/>
-      <w:r>
-        <w:t>RightMotor</w:t>
-      </w:r>
-      <w:proofErr w:type="spellEnd"/>
-      <w:r>
-        <w:t>]</w:t>
+        <w:t>Transmits an array of motor speed values to the server.  Two dimensional array [LeftMotor, RightMotor]</w:t>
       </w:r>
       <w:r>
         <w:t xml:space="preserve"> </w:t>
@@ -249,11 +213,9 @@
           <w:numId w:val="1"/>
         </w:numPr>
       </w:pPr>
-      <w:proofErr w:type="spellStart"/>
       <w:r>
         <w:t>set_odometry</w:t>
       </w:r>
-      <w:proofErr w:type="spellEnd"/>
       <w:r>
         <w:tab/>
       </w:r>
@@ -294,11 +256,9 @@
           <w:numId w:val="1"/>
         </w:numPr>
       </w:pPr>
-      <w:proofErr w:type="spellStart"/>
       <w:r>
         <w:t>ping_command</w:t>
       </w:r>
-      <w:proofErr w:type="spellEnd"/>
       <w:r>
         <w:tab/>
       </w:r>
@@ -336,11 +296,9 @@
           <w:numId w:val="1"/>
         </w:numPr>
       </w:pPr>
-      <w:proofErr w:type="spellStart"/>
       <w:r>
         <w:t>set_servo</w:t>
       </w:r>
-      <w:proofErr w:type="spellEnd"/>
       <w:r>
         <w:tab/>
       </w:r>
@@ -369,11 +327,9 @@
           <w:numId w:val="1"/>
         </w:numPr>
       </w:pPr>
-      <w:proofErr w:type="spellStart"/>
       <w:r>
         <w:t>render_sim</w:t>
       </w:r>
-      <w:proofErr w:type="spellEnd"/>
       <w:r>
         <w:tab/>
       </w:r>
@@ -447,6 +403,19 @@
     <w:p>
       <w:pPr>
         <w:pStyle w:val="ListParagraph"/>
+      </w:pPr>
+      <w:r>
+        <w:t>There is a slight mismatch between the obstacles and the resulting map. We believe this is in large part due to our resolution.</w:t>
+      </w:r>
+      <w:r>
+        <w:t xml:space="preserve"> We could improve this by increasing our resolution.</w:t>
+      </w:r>
+      <w:bookmarkStart w:id="0" w:name="_GoBack"/>
+      <w:bookmarkEnd w:id="0"/>
+    </w:p>
+    <w:p>
+      <w:pPr>
+        <w:pStyle w:val="ListParagraph"/>
         <w:numPr>
           <w:ilvl w:val="0"/>
           <w:numId w:val="1"/>
@@ -634,7 +603,7 @@
       </w:pPr>
     </w:pPrDefault>
   </w:docDefaults>
-  <w:latentStyles w:defLockedState="0" w:defUIPriority="99" w:defSemiHidden="0" w:defUnhideWhenUsed="0" w:defQFormat="0" w:count="376">
+  <w:latentStyles w:defLockedState="0" w:defUIPriority="99" w:defSemiHidden="0" w:defUnhideWhenUsed="0" w:defQFormat="0" w:count="377">
     <w:lsdException w:name="Normal" w:uiPriority="0" w:qFormat="1"/>
     <w:lsdException w:name="heading 1" w:uiPriority="9" w:qFormat="1"/>
     <w:lsdException w:name="heading 2" w:semiHidden="1" w:uiPriority="9" w:unhideWhenUsed="1" w:qFormat="1"/>
@@ -740,7 +709,6 @@
     <w:lsdException w:name="HTML Sample" w:semiHidden="1" w:unhideWhenUsed="1"/>
     <w:lsdException w:name="HTML Typewriter" w:semiHidden="1" w:unhideWhenUsed="1"/>
     <w:lsdException w:name="HTML Variable" w:semiHidden="1" w:unhideWhenUsed="1"/>
-    <w:lsdException w:name="Normal Table" w:semiHidden="1" w:unhideWhenUsed="1"/>
     <w:lsdException w:name="annotation subject" w:semiHidden="1" w:unhideWhenUsed="1"/>
     <w:lsdException w:name="No List" w:semiHidden="1" w:unhideWhenUsed="1"/>
     <w:lsdException w:name="Outline List 1" w:semiHidden="1" w:unhideWhenUsed="1"/>
@@ -787,10 +755,8 @@
     <w:lsdException w:name="Table Subtle 2" w:semiHidden="1" w:unhideWhenUsed="1"/>
     <w:lsdException w:name="Table Web 1" w:semiHidden="1" w:unhideWhenUsed="1"/>
     <w:lsdException w:name="Table Web 2" w:semiHidden="1" w:unhideWhenUsed="1"/>
-    <w:lsdException w:name="Table Web 3" w:semiHidden="1" w:unhideWhenUsed="1"/>
     <w:lsdException w:name="Balloon Text" w:semiHidden="1" w:unhideWhenUsed="1"/>
     <w:lsdException w:name="Table Grid" w:uiPriority="39"/>
-    <w:lsdException w:name="Table Theme" w:semiHidden="1" w:unhideWhenUsed="1"/>
     <w:lsdException w:name="Placeholder Text" w:semiHidden="1"/>
     <w:lsdException w:name="No Spacing" w:uiPriority="1" w:qFormat="1"/>
     <w:lsdException w:name="Light Shading" w:uiPriority="60"/>
@@ -1011,6 +977,7 @@
     <w:lsdException w:name="Hashtag" w:semiHidden="1" w:unhideWhenUsed="1"/>
     <w:lsdException w:name="Unresolved Mention" w:semiHidden="1" w:unhideWhenUsed="1"/>
     <w:lsdException w:name="Smart Link" w:semiHidden="1" w:unhideWhenUsed="1"/>
+    <w:lsdException w:name="Smart Link Error" w:semiHidden="1" w:unhideWhenUsed="1"/>
   </w:latentStyles>
   <w:style w:type="paragraph" w:default="1" w:styleId="Normal">
     <w:name w:val="Normal"/>

</xml_diff>

<commit_message>
Added link.txt, a .zip, and added names to the lab report
</commit_message>
<xml_diff>
--- a/Lab4/Report.docx
+++ b/Lab4/Report.docx
@@ -36,6 +36,37 @@
       <w:pPr>
         <w:ind w:left="720" w:hanging="360"/>
       </w:pPr>
+      <w:r>
+        <w:t xml:space="preserve">Names: Connor Thompson, Ian </w:t>
+      </w:r>
+      <w:proofErr w:type="spellStart"/>
+      <w:r>
+        <w:t>Brobin</w:t>
+      </w:r>
+      <w:proofErr w:type="spellEnd"/>
+      <w:r>
+        <w:t xml:space="preserve">, Austin Alberts, Chandler </w:t>
+      </w:r>
+      <w:proofErr w:type="spellStart"/>
+      <w:r>
+        <w:t>Garthwithe</w:t>
+      </w:r>
+      <w:proofErr w:type="spellEnd"/>
+    </w:p>
+    <w:p>
+      <w:pPr>
+        <w:ind w:left="720" w:hanging="360"/>
+      </w:pPr>
+      <w:r>
+        <w:t>Group Name: ByteMe</w:t>
+      </w:r>
+      <w:bookmarkStart w:id="0" w:name="_GoBack"/>
+      <w:bookmarkEnd w:id="0"/>
+    </w:p>
+    <w:p>
+      <w:pPr>
+        <w:ind w:left="720" w:hanging="360"/>
+      </w:pPr>
     </w:p>
     <w:p>
       <w:pPr>
@@ -118,7 +149,15 @@
         <w:t>θ</w:t>
       </w:r>
       <w:r>
-        <w:t>).  The callback function can then pushes the new state to the clients global state variable, allowing it to be accessed anywhere in the code.</w:t>
+        <w:t xml:space="preserve">).  The callback function can then </w:t>
+      </w:r>
+      <w:proofErr w:type="gramStart"/>
+      <w:r>
+        <w:t>pushes</w:t>
+      </w:r>
+      <w:proofErr w:type="gramEnd"/>
+      <w:r>
+        <w:t xml:space="preserve"> the new state to the clients global state variable, allowing it to be accessed anywhere in the code.</w:t>
       </w:r>
     </w:p>
     <w:p>
@@ -177,9 +216,11 @@
           <w:numId w:val="1"/>
         </w:numPr>
       </w:pPr>
+      <w:proofErr w:type="spellStart"/>
       <w:r>
         <w:t>motor_command</w:t>
       </w:r>
+      <w:proofErr w:type="spellEnd"/>
       <w:r>
         <w:tab/>
       </w:r>
@@ -196,7 +237,31 @@
         </w:numPr>
       </w:pPr>
       <w:r>
-        <w:t>Transmits an array of motor speed values to the server.  Two dimensional array [LeftMotor, RightMotor]</w:t>
+        <w:t xml:space="preserve">Transmits an array of motor speed values to the server.  </w:t>
+      </w:r>
+      <w:proofErr w:type="gramStart"/>
+      <w:r>
+        <w:t>Two dimensional</w:t>
+      </w:r>
+      <w:proofErr w:type="gramEnd"/>
+      <w:r>
+        <w:t xml:space="preserve"> array [</w:t>
+      </w:r>
+      <w:proofErr w:type="spellStart"/>
+      <w:r>
+        <w:t>LeftMotor</w:t>
+      </w:r>
+      <w:proofErr w:type="spellEnd"/>
+      <w:r>
+        <w:t xml:space="preserve">, </w:t>
+      </w:r>
+      <w:proofErr w:type="spellStart"/>
+      <w:r>
+        <w:t>RightMotor</w:t>
+      </w:r>
+      <w:proofErr w:type="spellEnd"/>
+      <w:r>
+        <w:t>]</w:t>
       </w:r>
       <w:r>
         <w:t xml:space="preserve"> </w:t>
@@ -213,9 +278,11 @@
           <w:numId w:val="1"/>
         </w:numPr>
       </w:pPr>
+      <w:proofErr w:type="spellStart"/>
       <w:r>
         <w:t>set_odometry</w:t>
       </w:r>
+      <w:proofErr w:type="spellEnd"/>
       <w:r>
         <w:tab/>
       </w:r>
@@ -256,9 +323,11 @@
           <w:numId w:val="1"/>
         </w:numPr>
       </w:pPr>
+      <w:proofErr w:type="spellStart"/>
       <w:r>
         <w:t>ping_command</w:t>
       </w:r>
+      <w:proofErr w:type="spellEnd"/>
       <w:r>
         <w:tab/>
       </w:r>
@@ -296,9 +365,11 @@
           <w:numId w:val="1"/>
         </w:numPr>
       </w:pPr>
+      <w:proofErr w:type="spellStart"/>
       <w:r>
         <w:t>set_servo</w:t>
       </w:r>
+      <w:proofErr w:type="spellEnd"/>
       <w:r>
         <w:tab/>
       </w:r>
@@ -327,9 +398,11 @@
           <w:numId w:val="1"/>
         </w:numPr>
       </w:pPr>
+      <w:proofErr w:type="spellStart"/>
       <w:r>
         <w:t>render_sim</w:t>
       </w:r>
+      <w:proofErr w:type="spellEnd"/>
       <w:r>
         <w:tab/>
       </w:r>
@@ -410,8 +483,6 @@
       <w:r>
         <w:t xml:space="preserve"> We could improve this by increasing our resolution.</w:t>
       </w:r>
-      <w:bookmarkStart w:id="0" w:name="_GoBack"/>
-      <w:bookmarkEnd w:id="0"/>
     </w:p>
     <w:p>
       <w:pPr>
@@ -709,6 +780,7 @@
     <w:lsdException w:name="HTML Sample" w:semiHidden="1" w:unhideWhenUsed="1"/>
     <w:lsdException w:name="HTML Typewriter" w:semiHidden="1" w:unhideWhenUsed="1"/>
     <w:lsdException w:name="HTML Variable" w:semiHidden="1" w:unhideWhenUsed="1"/>
+    <w:lsdException w:name="Normal Table" w:semiHidden="1" w:unhideWhenUsed="1"/>
     <w:lsdException w:name="annotation subject" w:semiHidden="1" w:unhideWhenUsed="1"/>
     <w:lsdException w:name="No List" w:semiHidden="1" w:unhideWhenUsed="1"/>
     <w:lsdException w:name="Outline List 1" w:semiHidden="1" w:unhideWhenUsed="1"/>
@@ -755,8 +827,10 @@
     <w:lsdException w:name="Table Subtle 2" w:semiHidden="1" w:unhideWhenUsed="1"/>
     <w:lsdException w:name="Table Web 1" w:semiHidden="1" w:unhideWhenUsed="1"/>
     <w:lsdException w:name="Table Web 2" w:semiHidden="1" w:unhideWhenUsed="1"/>
+    <w:lsdException w:name="Table Web 3" w:semiHidden="1" w:unhideWhenUsed="1"/>
     <w:lsdException w:name="Balloon Text" w:semiHidden="1" w:unhideWhenUsed="1"/>
     <w:lsdException w:name="Table Grid" w:uiPriority="39"/>
+    <w:lsdException w:name="Table Theme" w:semiHidden="1" w:unhideWhenUsed="1"/>
     <w:lsdException w:name="Placeholder Text" w:semiHidden="1"/>
     <w:lsdException w:name="No Spacing" w:uiPriority="1" w:qFormat="1"/>
     <w:lsdException w:name="Light Shading" w:uiPriority="60"/>

</xml_diff>